<commit_message>
[Add] Class_design and [Update] report 1-3
</commit_message>
<xml_diff>
--- a/WIP/Documents/Report 3/WS_Test Plan_v1.0_EN .docx
+++ b/WIP/Documents/Report 3/WS_Test Plan_v1.0_EN .docx
@@ -108,7 +108,6 @@
               <w:szCs w:val="56"/>
             </w:rPr>
           </w:pPr>
-          <w:proofErr w:type="spellStart"/>
           <w:r>
             <w:rPr>
               <w:rFonts w:ascii="Times New Roman" w:hAnsi="Times New Roman" w:cs="Times New Roman"/>
@@ -118,7 +117,6 @@
             </w:rPr>
             <w:t>WingS</w:t>
           </w:r>
-          <w:proofErr w:type="spellEnd"/>
         </w:p>
         <w:p>
           <w:pPr>
@@ -234,7 +232,6 @@
                     <w:b/>
                   </w:rPr>
                 </w:pPr>
-                <w:proofErr w:type="spellStart"/>
                 <w:r>
                   <w:rPr>
                     <w:rFonts w:ascii="Times New Roman" w:hAnsi="Times New Roman"/>
@@ -242,7 +239,6 @@
                   </w:rPr>
                   <w:t>WingS</w:t>
                 </w:r>
-                <w:proofErr w:type="spellEnd"/>
               </w:p>
             </w:tc>
           </w:tr>
@@ -303,47 +299,13 @@
                     <w:color w:val="000000"/>
                   </w:rPr>
                 </w:pPr>
-                <w:proofErr w:type="spellStart"/>
                 <w:r>
                   <w:rPr>
                     <w:rFonts w:ascii="Times New Roman" w:hAnsi="Times New Roman"/>
                     <w:color w:val="000000"/>
                   </w:rPr>
-                  <w:t>Đào</w:t>
+                  <w:t>Đào Trọng Nghĩa</w:t>
                 </w:r>
-                <w:proofErr w:type="spellEnd"/>
-                <w:r>
-                  <w:rPr>
-                    <w:rFonts w:ascii="Times New Roman" w:hAnsi="Times New Roman"/>
-                    <w:color w:val="000000"/>
-                  </w:rPr>
-                  <w:t xml:space="preserve"> </w:t>
-                </w:r>
-                <w:proofErr w:type="spellStart"/>
-                <w:r>
-                  <w:rPr>
-                    <w:rFonts w:ascii="Times New Roman" w:hAnsi="Times New Roman"/>
-                    <w:color w:val="000000"/>
-                  </w:rPr>
-                  <w:t>Trọng</w:t>
-                </w:r>
-                <w:proofErr w:type="spellEnd"/>
-                <w:r>
-                  <w:rPr>
-                    <w:rFonts w:ascii="Times New Roman" w:hAnsi="Times New Roman"/>
-                    <w:color w:val="000000"/>
-                  </w:rPr>
-                  <w:t xml:space="preserve"> </w:t>
-                </w:r>
-                <w:proofErr w:type="spellStart"/>
-                <w:r>
-                  <w:rPr>
-                    <w:rFonts w:ascii="Times New Roman" w:hAnsi="Times New Roman"/>
-                    <w:color w:val="000000"/>
-                  </w:rPr>
-                  <w:t>Nghĩa</w:t>
-                </w:r>
-                <w:proofErr w:type="spellEnd"/>
               </w:p>
             </w:tc>
             <w:tc>
@@ -430,47 +392,13 @@
                     <w:color w:val="000000"/>
                   </w:rPr>
                 </w:pPr>
-                <w:proofErr w:type="spellStart"/>
                 <w:r>
                   <w:rPr>
                     <w:rFonts w:ascii="Times New Roman" w:hAnsi="Times New Roman"/>
                     <w:color w:val="000000"/>
                   </w:rPr>
-                  <w:t>Lê</w:t>
+                  <w:t>Lê Hồng Nhiên</w:t>
                 </w:r>
-                <w:proofErr w:type="spellEnd"/>
-                <w:r>
-                  <w:rPr>
-                    <w:rFonts w:ascii="Times New Roman" w:hAnsi="Times New Roman"/>
-                    <w:color w:val="000000"/>
-                  </w:rPr>
-                  <w:t xml:space="preserve"> </w:t>
-                </w:r>
-                <w:proofErr w:type="spellStart"/>
-                <w:r>
-                  <w:rPr>
-                    <w:rFonts w:ascii="Times New Roman" w:hAnsi="Times New Roman"/>
-                    <w:color w:val="000000"/>
-                  </w:rPr>
-                  <w:t>Hồng</w:t>
-                </w:r>
-                <w:proofErr w:type="spellEnd"/>
-                <w:r>
-                  <w:rPr>
-                    <w:rFonts w:ascii="Times New Roman" w:hAnsi="Times New Roman"/>
-                    <w:color w:val="000000"/>
-                  </w:rPr>
-                  <w:t xml:space="preserve"> </w:t>
-                </w:r>
-                <w:proofErr w:type="spellStart"/>
-                <w:r>
-                  <w:rPr>
-                    <w:rFonts w:ascii="Times New Roman" w:hAnsi="Times New Roman"/>
-                    <w:color w:val="000000"/>
-                  </w:rPr>
-                  <w:t>Nhiên</w:t>
-                </w:r>
-                <w:proofErr w:type="spellEnd"/>
               </w:p>
             </w:tc>
             <w:tc>
@@ -557,37 +485,12 @@
                     <w:color w:val="000000"/>
                   </w:rPr>
                 </w:pPr>
-                <w:proofErr w:type="spellStart"/>
                 <w:r>
                   <w:rPr>
                     <w:rFonts w:ascii="Times New Roman" w:hAnsi="Times New Roman"/>
                     <w:color w:val="000000"/>
                   </w:rPr>
-                  <w:t>Tạ</w:t>
-                </w:r>
-                <w:proofErr w:type="spellEnd"/>
-                <w:r>
-                  <w:rPr>
-                    <w:rFonts w:ascii="Times New Roman" w:hAnsi="Times New Roman"/>
-                    <w:color w:val="000000"/>
-                  </w:rPr>
-                  <w:t xml:space="preserve"> </w:t>
-                </w:r>
-                <w:proofErr w:type="spellStart"/>
-                <w:r>
-                  <w:rPr>
-                    <w:rFonts w:ascii="Times New Roman" w:hAnsi="Times New Roman"/>
-                    <w:color w:val="000000"/>
-                  </w:rPr>
-                  <w:t>Ngọc</w:t>
-                </w:r>
-                <w:proofErr w:type="spellEnd"/>
-                <w:r>
-                  <w:rPr>
-                    <w:rFonts w:ascii="Times New Roman" w:hAnsi="Times New Roman"/>
-                    <w:color w:val="000000"/>
-                  </w:rPr>
-                  <w:t xml:space="preserve"> Duy</w:t>
+                  <w:t>Tạ Ngọc Duy</w:t>
                 </w:r>
               </w:p>
             </w:tc>
@@ -675,47 +578,13 @@
                     <w:color w:val="000000"/>
                   </w:rPr>
                 </w:pPr>
-                <w:proofErr w:type="spellStart"/>
                 <w:r>
                   <w:rPr>
                     <w:rFonts w:ascii="Times New Roman" w:hAnsi="Times New Roman"/>
                     <w:color w:val="000000"/>
                   </w:rPr>
-                  <w:t>Đỗ</w:t>
+                  <w:t>Đỗ Văn Tuấn</w:t>
                 </w:r>
-                <w:proofErr w:type="spellEnd"/>
-                <w:r>
-                  <w:rPr>
-                    <w:rFonts w:ascii="Times New Roman" w:hAnsi="Times New Roman"/>
-                    <w:color w:val="000000"/>
-                  </w:rPr>
-                  <w:t xml:space="preserve"> </w:t>
-                </w:r>
-                <w:proofErr w:type="spellStart"/>
-                <w:r>
-                  <w:rPr>
-                    <w:rFonts w:ascii="Times New Roman" w:hAnsi="Times New Roman"/>
-                    <w:color w:val="000000"/>
-                  </w:rPr>
-                  <w:t>Văn</w:t>
-                </w:r>
-                <w:proofErr w:type="spellEnd"/>
-                <w:r>
-                  <w:rPr>
-                    <w:rFonts w:ascii="Times New Roman" w:hAnsi="Times New Roman"/>
-                    <w:color w:val="000000"/>
-                  </w:rPr>
-                  <w:t xml:space="preserve"> </w:t>
-                </w:r>
-                <w:proofErr w:type="spellStart"/>
-                <w:r>
-                  <w:rPr>
-                    <w:rFonts w:ascii="Times New Roman" w:hAnsi="Times New Roman"/>
-                    <w:color w:val="000000"/>
-                  </w:rPr>
-                  <w:t>Tuấn</w:t>
-                </w:r>
-                <w:proofErr w:type="spellEnd"/>
               </w:p>
             </w:tc>
             <w:tc>
@@ -801,31 +670,13 @@
                     <w:color w:val="000000"/>
                   </w:rPr>
                 </w:pPr>
-                <w:proofErr w:type="spellStart"/>
                 <w:r>
                   <w:rPr>
                     <w:rFonts w:ascii="Times New Roman" w:hAnsi="Times New Roman"/>
                     <w:color w:val="000000"/>
                   </w:rPr>
-                  <w:t>Hoàng</w:t>
+                  <w:t>Hoàng Anh Tuấn</w:t>
                 </w:r>
-                <w:proofErr w:type="spellEnd"/>
-                <w:r>
-                  <w:rPr>
-                    <w:rFonts w:ascii="Times New Roman" w:hAnsi="Times New Roman"/>
-                    <w:color w:val="000000"/>
-                  </w:rPr>
-                  <w:t xml:space="preserve"> Anh </w:t>
-                </w:r>
-                <w:proofErr w:type="spellStart"/>
-                <w:r>
-                  <w:rPr>
-                    <w:rFonts w:ascii="Times New Roman" w:hAnsi="Times New Roman"/>
-                    <w:color w:val="000000"/>
-                  </w:rPr>
-                  <w:t>Tuấn</w:t>
-                </w:r>
-                <w:proofErr w:type="spellEnd"/>
               </w:p>
             </w:tc>
             <w:tc>
@@ -928,43 +779,7 @@
                     <w:bCs/>
                     <w:color w:val="000000"/>
                   </w:rPr>
-                  <w:t xml:space="preserve">Mr. </w:t>
-                </w:r>
-                <w:proofErr w:type="spellStart"/>
-                <w:r>
-                  <w:rPr>
-                    <w:rFonts w:ascii="Times New Roman" w:eastAsia="Times New Roman" w:hAnsi="Times New Roman"/>
-                    <w:bCs/>
-                    <w:color w:val="000000"/>
-                  </w:rPr>
-                  <w:t>Nguyễn</w:t>
-                </w:r>
-                <w:proofErr w:type="spellEnd"/>
-                <w:r>
-                  <w:rPr>
-                    <w:rFonts w:ascii="Times New Roman" w:eastAsia="Times New Roman" w:hAnsi="Times New Roman"/>
-                    <w:bCs/>
-                    <w:color w:val="000000"/>
-                  </w:rPr>
-                  <w:t xml:space="preserve"> </w:t>
-                </w:r>
-                <w:proofErr w:type="spellStart"/>
-                <w:r>
-                  <w:rPr>
-                    <w:rFonts w:ascii="Times New Roman" w:eastAsia="Times New Roman" w:hAnsi="Times New Roman"/>
-                    <w:bCs/>
-                    <w:color w:val="000000"/>
-                  </w:rPr>
-                  <w:t>Văn</w:t>
-                </w:r>
-                <w:proofErr w:type="spellEnd"/>
-                <w:r>
-                  <w:rPr>
-                    <w:rFonts w:ascii="Times New Roman" w:eastAsia="Times New Roman" w:hAnsi="Times New Roman"/>
-                    <w:bCs/>
-                    <w:color w:val="000000"/>
-                  </w:rPr>
-                  <w:t xml:space="preserve"> Sang</w:t>
+                  <w:t>Mr. Nguyễn Văn Sang</w:t>
                 </w:r>
               </w:p>
             </w:tc>
@@ -1233,33 +1048,11 @@
             </w:rPr>
             <w:tab/>
           </w:r>
-          <w:proofErr w:type="spellStart"/>
           <w:r>
             <w:rPr>
               <w:rFonts w:ascii="Times New Roman" w:hAnsi="Times New Roman" w:cs="Times New Roman"/>
             </w:rPr>
-            <w:t>Tạ</w:t>
-          </w:r>
-          <w:proofErr w:type="spellEnd"/>
-          <w:r>
-            <w:rPr>
-              <w:rFonts w:ascii="Times New Roman" w:hAnsi="Times New Roman" w:cs="Times New Roman"/>
-            </w:rPr>
-            <w:t xml:space="preserve"> </w:t>
-          </w:r>
-          <w:proofErr w:type="spellStart"/>
-          <w:r>
-            <w:rPr>
-              <w:rFonts w:ascii="Times New Roman" w:hAnsi="Times New Roman" w:cs="Times New Roman"/>
-            </w:rPr>
-            <w:t>Ngọc</w:t>
-          </w:r>
-          <w:proofErr w:type="spellEnd"/>
-          <w:r>
-            <w:rPr>
-              <w:rFonts w:ascii="Times New Roman" w:hAnsi="Times New Roman" w:cs="Times New Roman"/>
-            </w:rPr>
-            <w:t xml:space="preserve"> Duy</w:t>
+            <w:t>Tạ Ngọc Duy</w:t>
           </w:r>
           <w:r>
             <w:rPr>
@@ -1344,42 +1137,12 @@
             </w:rPr>
             <w:tab/>
           </w:r>
-          <w:proofErr w:type="spellStart"/>
           <w:r>
             <w:rPr>
               <w:rFonts w:ascii="Times New Roman" w:hAnsi="Times New Roman" w:cs="Times New Roman"/>
             </w:rPr>
-            <w:t>Đào</w:t>
+            <w:t>Đào Trọng Nghĩa</w:t>
           </w:r>
-          <w:proofErr w:type="spellEnd"/>
-          <w:r>
-            <w:rPr>
-              <w:rFonts w:ascii="Times New Roman" w:hAnsi="Times New Roman" w:cs="Times New Roman"/>
-            </w:rPr>
-            <w:t xml:space="preserve"> </w:t>
-          </w:r>
-          <w:proofErr w:type="spellStart"/>
-          <w:r>
-            <w:rPr>
-              <w:rFonts w:ascii="Times New Roman" w:hAnsi="Times New Roman" w:cs="Times New Roman"/>
-            </w:rPr>
-            <w:t>Trọng</w:t>
-          </w:r>
-          <w:proofErr w:type="spellEnd"/>
-          <w:r>
-            <w:rPr>
-              <w:rFonts w:ascii="Times New Roman" w:hAnsi="Times New Roman" w:cs="Times New Roman"/>
-            </w:rPr>
-            <w:t xml:space="preserve"> </w:t>
-          </w:r>
-          <w:proofErr w:type="spellStart"/>
-          <w:r>
-            <w:rPr>
-              <w:rFonts w:ascii="Times New Roman" w:hAnsi="Times New Roman" w:cs="Times New Roman"/>
-            </w:rPr>
-            <w:t>Nghĩa</w:t>
-          </w:r>
-          <w:proofErr w:type="spellEnd"/>
           <w:r>
             <w:rPr>
               <w:rFonts w:ascii="Times New Roman" w:hAnsi="Times New Roman" w:cs="Times New Roman"/>
@@ -1444,34 +1207,7 @@
               <w:rFonts w:ascii="Times New Roman" w:hAnsi="Times New Roman" w:cs="Times New Roman"/>
             </w:rPr>
             <w:tab/>
-          </w:r>
-          <w:proofErr w:type="spellStart"/>
-          <w:r>
-            <w:rPr>
-              <w:rFonts w:ascii="Times New Roman" w:hAnsi="Times New Roman" w:cs="Times New Roman"/>
-            </w:rPr>
-            <w:t>Nguyễn</w:t>
-          </w:r>
-          <w:proofErr w:type="spellEnd"/>
-          <w:r>
-            <w:rPr>
-              <w:rFonts w:ascii="Times New Roman" w:hAnsi="Times New Roman" w:cs="Times New Roman"/>
-            </w:rPr>
-            <w:t xml:space="preserve"> </w:t>
-          </w:r>
-          <w:proofErr w:type="spellStart"/>
-          <w:r>
-            <w:rPr>
-              <w:rFonts w:ascii="Times New Roman" w:hAnsi="Times New Roman" w:cs="Times New Roman"/>
-            </w:rPr>
-            <w:t>Văn</w:t>
-          </w:r>
-          <w:proofErr w:type="spellEnd"/>
-          <w:r>
-            <w:rPr>
-              <w:rFonts w:ascii="Times New Roman" w:hAnsi="Times New Roman" w:cs="Times New Roman"/>
-            </w:rPr>
-            <w:t xml:space="preserve"> Sang  </w:t>
+            <w:t xml:space="preserve">Nguyễn Văn Sang  </w:t>
           </w:r>
           <w:r>
             <w:rPr>
@@ -1778,27 +1514,15 @@
                     <w:b w:val="0"/>
                   </w:rPr>
                 </w:pPr>
+                <w:bookmarkStart w:id="4" w:name="_GoBack"/>
                 <w:r>
                   <w:rPr>
                     <w:rFonts w:ascii="Times New Roman" w:hAnsi="Times New Roman" w:cs="Times New Roman"/>
                     <w:b w:val="0"/>
                   </w:rPr>
-                  <w:t>16</w:t>
+                  <w:t>08/10/2016</w:t>
                 </w:r>
-                <w:r>
-                  <w:rPr>
-                    <w:rFonts w:ascii="Times New Roman" w:hAnsi="Times New Roman" w:cs="Times New Roman"/>
-                    <w:b w:val="0"/>
-                  </w:rPr>
-                  <w:t>/10</w:t>
-                </w:r>
-                <w:r>
-                  <w:rPr>
-                    <w:rFonts w:ascii="Times New Roman" w:hAnsi="Times New Roman" w:cs="Times New Roman"/>
-                    <w:b w:val="0"/>
-                  </w:rPr>
-                  <w:t>/2015</w:t>
-                </w:r>
+                <w:bookmarkEnd w:id="4"/>
               </w:p>
             </w:tc>
             <w:tc>
@@ -6678,9 +6402,9 @@
           <w:szCs w:val="28"/>
         </w:rPr>
       </w:pPr>
-      <w:bookmarkStart w:id="4" w:name="_Toc422957989"/>
-      <w:bookmarkStart w:id="5" w:name="_Toc432812281"/>
-      <w:bookmarkStart w:id="6" w:name="_Toc422957990"/>
+      <w:bookmarkStart w:id="5" w:name="_Toc422957989"/>
+      <w:bookmarkStart w:id="6" w:name="_Toc432812281"/>
+      <w:bookmarkStart w:id="7" w:name="_Toc422957990"/>
       <w:r>
         <w:rPr>
           <w:rFonts w:ascii="Times New Roman" w:hAnsi="Times New Roman" w:cs="Times New Roman"/>
@@ -6691,8 +6415,8 @@
         <w:lastRenderedPageBreak/>
         <w:t>INTRODUCTION</w:t>
       </w:r>
-      <w:bookmarkEnd w:id="4"/>
       <w:bookmarkEnd w:id="5"/>
+      <w:bookmarkEnd w:id="6"/>
     </w:p>
     <w:p>
       <w:pPr>
@@ -6709,7 +6433,7 @@
           <w:szCs w:val="28"/>
         </w:rPr>
       </w:pPr>
-      <w:bookmarkStart w:id="7" w:name="_Toc432812282"/>
+      <w:bookmarkStart w:id="8" w:name="_Toc432812282"/>
       <w:r>
         <w:rPr>
           <w:rFonts w:ascii="Times New Roman" w:hAnsi="Times New Roman" w:cs="Times New Roman"/>
@@ -6718,8 +6442,8 @@
         </w:rPr>
         <w:t>Purpose</w:t>
       </w:r>
-      <w:bookmarkEnd w:id="6"/>
       <w:bookmarkEnd w:id="7"/>
+      <w:bookmarkEnd w:id="8"/>
     </w:p>
     <w:p>
       <w:pPr>
@@ -6727,7 +6451,7 @@
           <w:rFonts w:asciiTheme="majorHAnsi" w:hAnsiTheme="majorHAnsi" w:cstheme="majorHAnsi"/>
         </w:rPr>
       </w:pPr>
-      <w:bookmarkStart w:id="8" w:name="_Toc422957991"/>
+      <w:bookmarkStart w:id="9" w:name="_Toc422957991"/>
       <w:r>
         <w:rPr>
           <w:rFonts w:ascii="Times New Roman" w:hAnsi="Times New Roman" w:cs="Times New Roman"/>
@@ -6759,7 +6483,7 @@
           <w:szCs w:val="28"/>
         </w:rPr>
       </w:pPr>
-      <w:bookmarkStart w:id="9" w:name="_Toc432812283"/>
+      <w:bookmarkStart w:id="10" w:name="_Toc432812283"/>
       <w:r>
         <w:rPr>
           <w:rFonts w:ascii="Times New Roman" w:hAnsi="Times New Roman" w:cs="Times New Roman"/>
@@ -6768,8 +6492,8 @@
         </w:rPr>
         <w:t>Definitions and Acronyms</w:t>
       </w:r>
-      <w:bookmarkEnd w:id="8"/>
       <w:bookmarkEnd w:id="9"/>
+      <w:bookmarkEnd w:id="10"/>
     </w:p>
     <w:p>
       <w:pPr>
@@ -6898,14 +6622,12 @@
                 <w:rFonts w:ascii="Times New Roman" w:hAnsi="Times New Roman" w:cs="Times New Roman"/>
               </w:rPr>
             </w:pPr>
-            <w:proofErr w:type="spellStart"/>
             <w:r>
               <w:rPr>
                 <w:color w:val="000000"/>
               </w:rPr>
               <w:t>WingS</w:t>
             </w:r>
-            <w:proofErr w:type="spellEnd"/>
             <w:r>
               <w:rPr>
                 <w:color w:val="000000"/>
@@ -7649,8 +7371,8 @@
         </w:rPr>
         <w:t xml:space="preserve"> </w:t>
       </w:r>
-      <w:bookmarkStart w:id="10" w:name="_Toc422957992"/>
-      <w:bookmarkStart w:id="11" w:name="_Toc432812284"/>
+      <w:bookmarkStart w:id="11" w:name="_Toc422957992"/>
+      <w:bookmarkStart w:id="12" w:name="_Toc432812284"/>
       <w:r>
         <w:rPr>
           <w:rFonts w:ascii="Times New Roman" w:hAnsi="Times New Roman" w:cs="Times New Roman"/>
@@ -7659,8 +7381,8 @@
         </w:rPr>
         <w:t>References</w:t>
       </w:r>
-      <w:bookmarkEnd w:id="10"/>
       <w:bookmarkEnd w:id="11"/>
+      <w:bookmarkEnd w:id="12"/>
     </w:p>
     <w:tbl>
       <w:tblPr>
@@ -7767,7 +7489,6 @@
                 <w:rFonts w:ascii="Times New Roman" w:hAnsi="Times New Roman" w:cs="Times New Roman"/>
               </w:rPr>
             </w:pPr>
-            <w:proofErr w:type="spellStart"/>
             <w:r>
               <w:rPr>
                 <w:rFonts w:ascii="Times New Roman" w:hAnsi="Times New Roman" w:cs="Times New Roman"/>
@@ -7778,14 +7499,7 @@
               <w:rPr>
                 <w:rFonts w:ascii="Times New Roman" w:hAnsi="Times New Roman" w:cs="Times New Roman"/>
               </w:rPr>
-              <w:t>_Software</w:t>
-            </w:r>
-            <w:proofErr w:type="spellEnd"/>
-            <w:r>
-              <w:rPr>
-                <w:rFonts w:ascii="Times New Roman" w:hAnsi="Times New Roman" w:cs="Times New Roman"/>
-              </w:rPr>
-              <w:t xml:space="preserve"> Requirement Specification_v1.</w:t>
+              <w:t>_Software Requirement Specification_v1.</w:t>
             </w:r>
             <w:r>
               <w:rPr>
@@ -7812,14 +7526,12 @@
                 <w:rFonts w:ascii="Times New Roman" w:hAnsi="Times New Roman" w:cs="Times New Roman"/>
               </w:rPr>
             </w:pPr>
-            <w:proofErr w:type="spellStart"/>
             <w:r>
               <w:rPr>
                 <w:rFonts w:ascii="Times New Roman" w:hAnsi="Times New Roman" w:cs="Times New Roman"/>
               </w:rPr>
               <w:t>DuyTN</w:t>
             </w:r>
-            <w:proofErr w:type="spellEnd"/>
           </w:p>
         </w:tc>
         <w:tc>
@@ -7879,7 +7591,6 @@
                 <w:rFonts w:ascii="Times New Roman" w:hAnsi="Times New Roman" w:cs="Times New Roman"/>
               </w:rPr>
             </w:pPr>
-            <w:proofErr w:type="spellStart"/>
             <w:r>
               <w:rPr>
                 <w:rFonts w:ascii="Times New Roman" w:hAnsi="Times New Roman" w:cs="Times New Roman"/>
@@ -7890,14 +7601,7 @@
               <w:rPr>
                 <w:rFonts w:ascii="Times New Roman" w:hAnsi="Times New Roman" w:cs="Times New Roman"/>
               </w:rPr>
-              <w:t>_Project</w:t>
-            </w:r>
-            <w:proofErr w:type="spellEnd"/>
-            <w:r>
-              <w:rPr>
-                <w:rFonts w:ascii="Times New Roman" w:hAnsi="Times New Roman" w:cs="Times New Roman"/>
-              </w:rPr>
-              <w:t xml:space="preserve"> Plan_v1.1_EN</w:t>
+              <w:t>_Project Plan_v1.1_EN</w:t>
             </w:r>
           </w:p>
         </w:tc>
@@ -7912,14 +7616,12 @@
                 <w:rFonts w:ascii="Times New Roman" w:hAnsi="Times New Roman" w:cs="Times New Roman"/>
               </w:rPr>
             </w:pPr>
-            <w:proofErr w:type="spellStart"/>
             <w:r>
               <w:rPr>
                 <w:rFonts w:ascii="Times New Roman" w:hAnsi="Times New Roman" w:cs="Times New Roman"/>
               </w:rPr>
               <w:t>NghiaDT</w:t>
             </w:r>
-            <w:proofErr w:type="spellEnd"/>
           </w:p>
         </w:tc>
         <w:tc>
@@ -8010,8 +7712,8 @@
           <w:szCs w:val="28"/>
         </w:rPr>
       </w:pPr>
-      <w:bookmarkStart w:id="12" w:name="_Toc422957993"/>
-      <w:bookmarkStart w:id="13" w:name="_Toc432812285"/>
+      <w:bookmarkStart w:id="13" w:name="_Toc422957993"/>
+      <w:bookmarkStart w:id="14" w:name="_Toc432812285"/>
       <w:r>
         <w:rPr>
           <w:rFonts w:ascii="Times New Roman" w:hAnsi="Times New Roman" w:cs="Times New Roman"/>
@@ -8021,8 +7723,8 @@
         <w:lastRenderedPageBreak/>
         <w:t>Background information</w:t>
       </w:r>
-      <w:bookmarkEnd w:id="12"/>
       <w:bookmarkEnd w:id="13"/>
+      <w:bookmarkEnd w:id="14"/>
     </w:p>
     <w:p>
       <w:pPr>
@@ -8114,8 +7816,8 @@
           <w:szCs w:val="28"/>
         </w:rPr>
       </w:pPr>
-      <w:bookmarkStart w:id="14" w:name="_Toc422957994"/>
-      <w:bookmarkStart w:id="15" w:name="_Toc432812286"/>
+      <w:bookmarkStart w:id="15" w:name="_Toc422957994"/>
+      <w:bookmarkStart w:id="16" w:name="_Toc432812286"/>
       <w:r>
         <w:rPr>
           <w:rFonts w:ascii="Times New Roman" w:hAnsi="Times New Roman" w:cs="Times New Roman"/>
@@ -8124,8 +7826,8 @@
         </w:rPr>
         <w:t>Scope of testing</w:t>
       </w:r>
-      <w:bookmarkEnd w:id="14"/>
       <w:bookmarkEnd w:id="15"/>
+      <w:bookmarkEnd w:id="16"/>
     </w:p>
     <w:p>
       <w:pPr>
@@ -9365,8 +9067,8 @@
           <w:szCs w:val="28"/>
         </w:rPr>
       </w:pPr>
-      <w:bookmarkStart w:id="16" w:name="_Toc422957995"/>
-      <w:bookmarkStart w:id="17" w:name="_Toc432812287"/>
+      <w:bookmarkStart w:id="17" w:name="_Toc422957995"/>
+      <w:bookmarkStart w:id="18" w:name="_Toc432812287"/>
       <w:r>
         <w:rPr>
           <w:rFonts w:ascii="Times New Roman" w:hAnsi="Times New Roman" w:cs="Times New Roman"/>
@@ -9375,8 +9077,8 @@
         </w:rPr>
         <w:t>Constraints</w:t>
       </w:r>
-      <w:bookmarkEnd w:id="16"/>
       <w:bookmarkEnd w:id="17"/>
+      <w:bookmarkEnd w:id="18"/>
     </w:p>
     <w:p>
       <w:pPr>
@@ -9514,8 +9216,8 @@
           <w:szCs w:val="28"/>
         </w:rPr>
       </w:pPr>
-      <w:bookmarkStart w:id="18" w:name="_Toc422957996"/>
-      <w:bookmarkStart w:id="19" w:name="_Toc432812288"/>
+      <w:bookmarkStart w:id="19" w:name="_Toc422957996"/>
+      <w:bookmarkStart w:id="20" w:name="_Toc432812288"/>
       <w:r>
         <w:rPr>
           <w:rFonts w:ascii="Times New Roman" w:hAnsi="Times New Roman" w:cs="Times New Roman"/>
@@ -9524,8 +9226,8 @@
         </w:rPr>
         <w:t>Risk list</w:t>
       </w:r>
-      <w:bookmarkEnd w:id="18"/>
       <w:bookmarkEnd w:id="19"/>
+      <w:bookmarkEnd w:id="20"/>
     </w:p>
     <w:p>
       <w:pPr>
@@ -10654,8 +10356,8 @@
           <w:szCs w:val="28"/>
         </w:rPr>
       </w:pPr>
-      <w:bookmarkStart w:id="20" w:name="_Toc422957998"/>
-      <w:bookmarkStart w:id="21" w:name="_Toc432812290"/>
+      <w:bookmarkStart w:id="21" w:name="_Toc422957998"/>
+      <w:bookmarkStart w:id="22" w:name="_Toc432812290"/>
       <w:r>
         <w:rPr>
           <w:rFonts w:ascii="Times New Roman" w:hAnsi="Times New Roman" w:cs="Times New Roman"/>
@@ -10665,8 +10367,8 @@
         </w:rPr>
         <w:t>REQUIREMENTS FOR TEST</w:t>
       </w:r>
-      <w:bookmarkEnd w:id="20"/>
       <w:bookmarkEnd w:id="21"/>
+      <w:bookmarkEnd w:id="22"/>
     </w:p>
     <w:p>
       <w:pPr>
@@ -10683,8 +10385,8 @@
           <w:szCs w:val="28"/>
         </w:rPr>
       </w:pPr>
-      <w:bookmarkStart w:id="22" w:name="_Toc422957999"/>
-      <w:bookmarkStart w:id="23" w:name="_Toc432812291"/>
+      <w:bookmarkStart w:id="23" w:name="_Toc422957999"/>
+      <w:bookmarkStart w:id="24" w:name="_Toc432812291"/>
       <w:r>
         <w:rPr>
           <w:rFonts w:ascii="Times New Roman" w:hAnsi="Times New Roman" w:cs="Times New Roman"/>
@@ -10693,8 +10395,8 @@
         </w:rPr>
         <w:t>Test item</w:t>
       </w:r>
-      <w:bookmarkEnd w:id="22"/>
       <w:bookmarkEnd w:id="23"/>
+      <w:bookmarkEnd w:id="24"/>
     </w:p>
     <w:tbl>
       <w:tblPr>
@@ -15285,14 +14987,7 @@
                 <w:rFonts w:ascii="Times New Roman" w:hAnsi="Times New Roman" w:cs="Times New Roman"/>
                 <w:color w:val="000000"/>
               </w:rPr>
-              <w:t xml:space="preserve"> </w:t>
-            </w:r>
-            <w:r>
-              <w:rPr>
-                <w:rFonts w:ascii="Times New Roman" w:hAnsi="Times New Roman" w:cs="Times New Roman"/>
-                <w:color w:val="000000"/>
-              </w:rPr>
-              <w:t>status (active/inactive)</w:t>
+              <w:t xml:space="preserve"> status (active/inactive)</w:t>
             </w:r>
           </w:p>
         </w:tc>
@@ -15595,8 +15290,6 @@
               </w:numPr>
               <w:ind w:hanging="1080"/>
             </w:pPr>
-            <w:bookmarkStart w:id="24" w:name="_GoBack"/>
-            <w:bookmarkEnd w:id="24"/>
           </w:p>
         </w:tc>
         <w:tc>
@@ -18932,14 +18625,12 @@
                 <w:rFonts w:ascii="Times New Roman" w:hAnsi="Times New Roman" w:cs="Times New Roman"/>
               </w:rPr>
             </w:pPr>
-            <w:proofErr w:type="spellStart"/>
             <w:r>
               <w:rPr>
                 <w:rFonts w:ascii="Times New Roman" w:hAnsi="Times New Roman" w:cs="Times New Roman"/>
               </w:rPr>
               <w:t>DuyTN</w:t>
             </w:r>
-            <w:proofErr w:type="spellEnd"/>
           </w:p>
         </w:tc>
         <w:tc>
@@ -19068,14 +18759,12 @@
                 <w:rFonts w:ascii="Times New Roman" w:hAnsi="Times New Roman" w:cs="Times New Roman"/>
               </w:rPr>
             </w:pPr>
-            <w:proofErr w:type="spellStart"/>
             <w:r>
               <w:rPr>
                 <w:rFonts w:ascii="Times New Roman" w:hAnsi="Times New Roman" w:cs="Times New Roman"/>
               </w:rPr>
               <w:t>NghiaDT</w:t>
             </w:r>
-            <w:proofErr w:type="spellEnd"/>
           </w:p>
         </w:tc>
         <w:tc>
@@ -20229,7 +19918,6 @@
                 <w:rFonts w:ascii="Times New Roman" w:hAnsi="Times New Roman" w:cs="Times New Roman"/>
               </w:rPr>
             </w:pPr>
-            <w:proofErr w:type="spellStart"/>
             <w:r>
               <w:rPr>
                 <w:rFonts w:ascii="Times New Roman" w:hAnsi="Times New Roman" w:cs="Times New Roman"/>
@@ -20240,14 +19928,7 @@
               <w:rPr>
                 <w:rFonts w:ascii="Times New Roman" w:hAnsi="Times New Roman" w:cs="Times New Roman"/>
               </w:rPr>
-              <w:t>_Defect</w:t>
-            </w:r>
-            <w:proofErr w:type="spellEnd"/>
-            <w:r>
-              <w:rPr>
-                <w:rFonts w:ascii="Times New Roman" w:hAnsi="Times New Roman" w:cs="Times New Roman"/>
-              </w:rPr>
-              <w:t xml:space="preserve"> Log Management_v1.0_EN</w:t>
+              <w:t>_Defect Log Management_v1.0_EN</w:t>
             </w:r>
           </w:p>
         </w:tc>
@@ -22499,7 +22180,7 @@
           <w:rPr>
             <w:noProof/>
           </w:rPr>
-          <w:t>16</w:t>
+          <w:t>2</w:t>
         </w:r>
         <w:r>
           <w:rPr>
@@ -22554,7 +22235,6 @@
         <w:szCs w:val="24"/>
       </w:rPr>
     </w:pPr>
-    <w:proofErr w:type="spellStart"/>
     <w:r>
       <w:rPr>
         <w:rFonts w:ascii="Times New Roman" w:hAnsi="Times New Roman" w:cs="Times New Roman"/>
@@ -22577,16 +22257,7 @@
         <w:sz w:val="24"/>
         <w:szCs w:val="24"/>
       </w:rPr>
-      <w:t>Test</w:t>
-    </w:r>
-    <w:proofErr w:type="spellEnd"/>
-    <w:r>
-      <w:rPr>
-        <w:rFonts w:ascii="Times New Roman" w:hAnsi="Times New Roman" w:cs="Times New Roman"/>
-        <w:sz w:val="24"/>
-        <w:szCs w:val="24"/>
-      </w:rPr>
-      <w:t xml:space="preserve"> Plan</w:t>
+      <w:t>Test Plan</w:t>
     </w:r>
     <w:r>
       <w:rPr>
@@ -28311,7 +27982,7 @@
 </file>
 
 <file path=customXml/itemProps1.xml><?xml version="1.0" encoding="utf-8"?>
-<ds:datastoreItem xmlns:ds="http://schemas.openxmlformats.org/officeDocument/2006/customXml" ds:itemID="{6CE753FB-7545-4F49-8C32-9994945DB22E}">
+<ds:datastoreItem xmlns:ds="http://schemas.openxmlformats.org/officeDocument/2006/customXml" ds:itemID="{496AD6DE-7F12-4AAE-B216-8668BB7A3EDF}">
   <ds:schemaRefs>
     <ds:schemaRef ds:uri="http://schemas.openxmlformats.org/officeDocument/2006/bibliography"/>
   </ds:schemaRefs>

</xml_diff>